<commit_message>
Pokračování na Občanském právu
</commit_message>
<xml_diff>
--- a/Podklady/Obcanske_pravo/Obcanske_pravo_jednotlive_otazky/VÝCUC-OPH-II-zpracované_otázky_ke_zkoušce.docx
+++ b/Podklady/Obcanske_pravo/Obcanske_pravo_jednotlive_otazky/VÝCUC-OPH-II-zpracované_otázky_ke_zkoušce.docx
@@ -12214,8 +12214,14 @@
     <w:p>
       <w:pPr>
         <w:pStyle w:val="Heading2"/>
-      </w:pPr>
-      <w:r>
+        <w:rPr>
+          <w:highlight w:val="green"/>
+        </w:rPr>
+      </w:pPr>
+      <w:r>
+        <w:rPr>
+          <w:highlight w:val="green"/>
+        </w:rPr>
         <w:t>SUBJEKTY OBČANSKÉHO PRÁVA</w:t>
       </w:r>
     </w:p>
@@ -12227,11 +12233,13 @@
           <w:numId w:val="12"/>
         </w:numPr>
         <w:rPr>
+          <w:highlight w:val="green"/>
           <w:u w:val="single"/>
         </w:rPr>
       </w:pPr>
       <w:r>
         <w:rPr>
+          <w:highlight w:val="green"/>
           <w:u w:val="single"/>
         </w:rPr>
         <w:t>Pojem subjektu a jeho různé významy v právu, právní osobnost a způsobilost k právně relevantnímu jednání</w:t>
@@ -12244,11 +12252,20 @@
           <w:ilvl w:val="1"/>
           <w:numId w:val="12"/>
         </w:numPr>
-      </w:pPr>
-      <w:r>
+        <w:rPr>
+          <w:highlight w:val="green"/>
+        </w:rPr>
+      </w:pPr>
+      <w:r>
+        <w:rPr>
+          <w:highlight w:val="green"/>
+        </w:rPr>
         <w:t xml:space="preserve">subjekt </w:t>
       </w:r>
       <w:r>
+        <w:rPr>
+          <w:highlight w:val="green"/>
+        </w:rPr>
         <w:t>= osoba</w:t>
       </w:r>
     </w:p>
@@ -12259,8 +12276,14 @@
           <w:ilvl w:val="2"/>
           <w:numId w:val="12"/>
         </w:numPr>
-      </w:pPr>
-      <w:r>
+        <w:rPr>
+          <w:highlight w:val="green"/>
+        </w:rPr>
+      </w:pPr>
+      <w:r>
+        <w:rPr>
+          <w:highlight w:val="green"/>
+        </w:rPr>
         <w:t>nositel práv a povinností</w:t>
       </w:r>
     </w:p>
@@ -12271,8 +12294,14 @@
           <w:ilvl w:val="2"/>
           <w:numId w:val="12"/>
         </w:numPr>
-      </w:pPr>
-      <w:r>
+        <w:rPr>
+          <w:highlight w:val="green"/>
+        </w:rPr>
+      </w:pPr>
+      <w:r>
+        <w:rPr>
+          <w:highlight w:val="green"/>
+        </w:rPr>
         <w:t>§ 17: Práva může mít a vykonávat jen osoba. Povinnost lze uložit jen osobě a jen vůči ní lze plnění povinnosti vymáhat</w:t>
       </w:r>
     </w:p>
@@ -12283,8 +12312,14 @@
           <w:ilvl w:val="2"/>
           <w:numId w:val="12"/>
         </w:numPr>
-      </w:pPr>
-      <w:r>
+        <w:rPr>
+          <w:highlight w:val="green"/>
+        </w:rPr>
+      </w:pPr>
+      <w:r>
+        <w:rPr>
+          <w:highlight w:val="green"/>
+        </w:rPr>
         <w:t>§ 17 (2): Zřídí-li někdo právo nebo uloží povinnost tomu, co osobou není, přičte se právo nebo povinnost osobě, které podle povahy právního případu náleží.</w:t>
       </w:r>
     </w:p>
@@ -12295,8 +12330,14 @@
           <w:ilvl w:val="2"/>
           <w:numId w:val="12"/>
         </w:numPr>
-      </w:pPr>
-      <w:r>
+        <w:rPr>
+          <w:highlight w:val="green"/>
+        </w:rPr>
+      </w:pPr>
+      <w:r>
+        <w:rPr>
+          <w:highlight w:val="green"/>
+        </w:rPr>
         <w:t>§ 18: Osoba je fyzická, nebo právnická.</w:t>
       </w:r>
     </w:p>
@@ -12304,6 +12345,9 @@
       <w:pPr>
         <w:pStyle w:val="ListParagraph"/>
         <w:ind w:left="2160"/>
+        <w:rPr>
+          <w:highlight w:val="green"/>
+        </w:rPr>
       </w:pPr>
     </w:p>
     <w:p>
@@ -12313,19 +12357,27 @@
           <w:ilvl w:val="1"/>
           <w:numId w:val="12"/>
         </w:numPr>
-      </w:pPr>
-      <w:r>
-        <w:rPr>
-          <w:b/>
+        <w:rPr>
+          <w:highlight w:val="green"/>
+        </w:rPr>
+      </w:pPr>
+      <w:r>
+        <w:rPr>
+          <w:b/>
+          <w:highlight w:val="green"/>
         </w:rPr>
         <w:t>právní</w:t>
       </w:r>
       <w:r>
+        <w:rPr>
+          <w:highlight w:val="green"/>
+        </w:rPr>
         <w:t xml:space="preserve"> </w:t>
       </w:r>
       <w:r>
         <w:rPr>
           <w:b/>
+          <w:highlight w:val="green"/>
         </w:rPr>
         <w:t>osobnost</w:t>
       </w:r>
@@ -12337,15 +12389,15 @@
           <w:ilvl w:val="2"/>
           <w:numId w:val="12"/>
         </w:numPr>
-      </w:pPr>
-      <w:r>
-        <w:rPr>
-          <w:highlight w:val="yellow"/>
-        </w:rPr>
-        <w:t>způsobilost mít v mezích právního řádu práva a povinnost</w:t>
-      </w:r>
-      <w:r>
-        <w:t>i</w:t>
+        <w:rPr>
+          <w:highlight w:val="green"/>
+        </w:rPr>
+      </w:pPr>
+      <w:r>
+        <w:rPr>
+          <w:highlight w:val="green"/>
+        </w:rPr>
+        <w:t>způsobilost mít v mezích právního řádu práva a povinnosti</w:t>
       </w:r>
     </w:p>
     <w:p>
@@ -12355,8 +12407,14 @@
           <w:ilvl w:val="2"/>
           <w:numId w:val="12"/>
         </w:numPr>
-      </w:pPr>
-      <w:r>
+        <w:rPr>
+          <w:highlight w:val="green"/>
+        </w:rPr>
+      </w:pPr>
+      <w:r>
+        <w:rPr>
+          <w:highlight w:val="green"/>
+        </w:rPr>
         <w:t>právní subjektivita, způsobilost k právům a povinnostem</w:t>
       </w:r>
     </w:p>

</xml_diff>

<commit_message>
Pokračování v občanském právu
</commit_message>
<xml_diff>
--- a/Podklady/Obcanske_pravo/Obcanske_pravo_jednotlive_otazky/VÝCUC-OPH-II-zpracované_otázky_ke_zkoušce.docx
+++ b/Podklady/Obcanske_pravo/Obcanske_pravo_jednotlive_otazky/VÝCUC-OPH-II-zpracované_otázky_ke_zkoušce.docx
@@ -14554,8 +14554,14 @@
           <w:ilvl w:val="4"/>
           <w:numId w:val="14"/>
         </w:numPr>
-      </w:pPr>
-      <w:r>
+        <w:rPr>
+          <w:highlight w:val="green"/>
+        </w:rPr>
+      </w:pPr>
+      <w:r>
+        <w:rPr>
+          <w:highlight w:val="green"/>
+        </w:rPr>
         <w:t>pokud je potřeba jeho souhlasu, přivolení atd., k této potřebnosti se nepřihlíží</w:t>
       </w:r>
     </w:p>
@@ -14566,8 +14572,14 @@
           <w:ilvl w:val="4"/>
           <w:numId w:val="14"/>
         </w:numPr>
-      </w:pPr>
-      <w:r>
+        <w:rPr>
+          <w:highlight w:val="green"/>
+        </w:rPr>
+      </w:pPr>
+      <w:r>
+        <w:rPr>
+          <w:highlight w:val="green"/>
+        </w:rPr>
         <w:t>netýká se osobní stavu (manželství trvá)</w:t>
       </w:r>
     </w:p>
@@ -14578,8 +14590,14 @@
           <w:ilvl w:val="4"/>
           <w:numId w:val="14"/>
         </w:numPr>
-      </w:pPr>
-      <w:r>
+        <w:rPr>
+          <w:highlight w:val="green"/>
+        </w:rPr>
+      </w:pPr>
+      <w:r>
+        <w:rPr>
+          <w:highlight w:val="green"/>
+        </w:rPr>
         <w:t>každý, kdo jedná, dotýkaje se záležitostí nezvěstného, musí tak činit s přihlédnutím k jeho zájmům</w:t>
       </w:r>
     </w:p>
@@ -14590,8 +14608,14 @@
           <w:ilvl w:val="3"/>
           <w:numId w:val="14"/>
         </w:numPr>
-      </w:pPr>
-      <w:r>
+        <w:rPr>
+          <w:highlight w:val="green"/>
+        </w:rPr>
+      </w:pPr>
+      <w:r>
+        <w:rPr>
+          <w:highlight w:val="green"/>
+        </w:rPr>
         <w:t>právní následky jednání, která byla učiněna bez souhlasu nezvěstného poté, co opustil bydliště, ale předtím, než byl prohlášen za nezvěstného</w:t>
       </w:r>
     </w:p>
@@ -14602,8 +14626,14 @@
           <w:ilvl w:val="4"/>
           <w:numId w:val="14"/>
         </w:numPr>
-      </w:pPr>
-      <w:r>
+        <w:rPr>
+          <w:highlight w:val="green"/>
+        </w:rPr>
+      </w:pPr>
+      <w:r>
+        <w:rPr>
+          <w:highlight w:val="green"/>
+        </w:rPr>
         <w:t>pokud bylo prohlášení za nezvěstného navrženo bez zbytečného odkladu, hledí se na tato jednání jako učiněná s odkládací podmínkou, kterou je vydání rozhodnutí o nezvěstnosti</w:t>
       </w:r>
     </w:p>
@@ -14614,11 +14644,20 @@
           <w:ilvl w:val="3"/>
           <w:numId w:val="14"/>
         </w:numPr>
-      </w:pPr>
-      <w:r>
+        <w:rPr>
+          <w:highlight w:val="green"/>
+        </w:rPr>
+      </w:pPr>
+      <w:r>
+        <w:rPr>
+          <w:highlight w:val="green"/>
+        </w:rPr>
         <w:t>kdo byl prohlášen za nezvěstného, nemůže namítat neplatnost nebo neúčinnost PJ učiněného za jeho nepřítomnosti</w:t>
       </w:r>
       <w:r>
+        <w:rPr>
+          <w:highlight w:val="green"/>
+        </w:rPr>
         <w:t>, pro to, že se při nich jeho projev vůle nevyžadoval</w:t>
       </w:r>
     </w:p>
@@ -14661,11 +14700,13 @@
         </w:numPr>
         <w:rPr>
           <w:b/>
-        </w:rPr>
-      </w:pPr>
-      <w:r>
-        <w:rPr>
-          <w:b/>
+          <w:highlight w:val="green"/>
+        </w:rPr>
+      </w:pPr>
+      <w:r>
+        <w:rPr>
+          <w:b/>
+          <w:highlight w:val="green"/>
         </w:rPr>
         <w:t>zánik účinků</w:t>
       </w:r>
@@ -14677,8 +14718,14 @@
           <w:ilvl w:val="2"/>
           <w:numId w:val="14"/>
         </w:numPr>
-      </w:pPr>
-      <w:r>
+        <w:rPr>
+          <w:highlight w:val="green"/>
+        </w:rPr>
+      </w:pPr>
+      <w:r>
+        <w:rPr>
+          <w:highlight w:val="green"/>
+        </w:rPr>
         <w:t>návrat</w:t>
       </w:r>
     </w:p>
@@ -14689,8 +14736,14 @@
           <w:ilvl w:val="2"/>
           <w:numId w:val="14"/>
         </w:numPr>
-      </w:pPr>
-      <w:r>
+        <w:rPr>
+          <w:highlight w:val="green"/>
+        </w:rPr>
+      </w:pPr>
+      <w:r>
+        <w:rPr>
+          <w:highlight w:val="green"/>
+        </w:rPr>
         <w:t>prohlášení za mrtvého</w:t>
       </w:r>
     </w:p>
@@ -14727,11 +14780,13 @@
         </w:numPr>
         <w:rPr>
           <w:b/>
-        </w:rPr>
-      </w:pPr>
-      <w:r>
-        <w:rPr>
-          <w:b/>
+          <w:highlight w:val="green"/>
+        </w:rPr>
+      </w:pPr>
+      <w:r>
+        <w:rPr>
+          <w:b/>
+          <w:highlight w:val="green"/>
         </w:rPr>
         <w:t>mylný důkaz smrti - § 76</w:t>
       </w:r>
@@ -14743,8 +14798,14 @@
           <w:ilvl w:val="2"/>
           <w:numId w:val="14"/>
         </w:numPr>
-      </w:pPr>
-      <w:r>
+        <w:rPr>
+          <w:highlight w:val="green"/>
+        </w:rPr>
+      </w:pPr>
+      <w:r>
+        <w:rPr>
+          <w:highlight w:val="green"/>
+        </w:rPr>
         <w:t>k prohlášení za mrtvého se nepřihlíží</w:t>
       </w:r>
     </w:p>
@@ -14755,8 +14816,14 @@
           <w:ilvl w:val="2"/>
           <w:numId w:val="14"/>
         </w:numPr>
-      </w:pPr>
-      <w:r>
+        <w:rPr>
+          <w:highlight w:val="green"/>
+        </w:rPr>
+      </w:pPr>
+      <w:r>
+        <w:rPr>
+          <w:highlight w:val="green"/>
+        </w:rPr>
         <w:t>manželství nebo registrované partnerství se neobnovuje</w:t>
       </w:r>
     </w:p>
@@ -14775,25 +14842,27 @@
         </w:numPr>
         <w:rPr>
           <w:b/>
-        </w:rPr>
-      </w:pPr>
-      <w:r>
-        <w:rPr>
-          <w:b/>
-        </w:rPr>
-        <w:t>domněnka smrti</w:t>
-      </w:r>
-      <w:r>
-        <w:rPr>
-          <w:b/>
-        </w:rPr>
-        <w:t xml:space="preserve"> </w:t>
-      </w:r>
-      <w:r>
+          <w:highlight w:val="green"/>
+        </w:rPr>
+      </w:pPr>
+      <w:r>
+        <w:rPr>
+          <w:b/>
+          <w:highlight w:val="green"/>
+        </w:rPr>
+        <w:t xml:space="preserve">domněnka smrti </w:t>
+      </w:r>
+      <w:r>
+        <w:rPr>
+          <w:highlight w:val="green"/>
+        </w:rPr>
         <w:t xml:space="preserve">- § </w:t>
       </w:r>
       <w:proofErr w:type="gramStart"/>
       <w:r>
+        <w:rPr>
+          <w:highlight w:val="green"/>
+        </w:rPr>
         <w:t>71 - 76</w:t>
       </w:r>
       <w:proofErr w:type="gramEnd"/>
@@ -14805,8 +14874,14 @@
           <w:ilvl w:val="2"/>
           <w:numId w:val="14"/>
         </w:numPr>
-      </w:pPr>
-      <w:r>
+        <w:rPr>
+          <w:highlight w:val="green"/>
+        </w:rPr>
+      </w:pPr>
+      <w:r>
+        <w:rPr>
+          <w:highlight w:val="green"/>
+        </w:rPr>
         <w:t xml:space="preserve">založena na určité míře pravděpodobnosti </w:t>
       </w:r>
     </w:p>
@@ -14814,6 +14889,9 @@
       <w:pPr>
         <w:pStyle w:val="ListParagraph"/>
         <w:ind w:left="2160"/>
+        <w:rPr>
+          <w:highlight w:val="green"/>
+        </w:rPr>
       </w:pPr>
     </w:p>
     <w:p>
@@ -14823,8 +14901,14 @@
           <w:ilvl w:val="2"/>
           <w:numId w:val="14"/>
         </w:numPr>
-      </w:pPr>
-      <w:r>
+        <w:rPr>
+          <w:highlight w:val="green"/>
+        </w:rPr>
+      </w:pPr>
+      <w:r>
+        <w:rPr>
+          <w:highlight w:val="green"/>
+        </w:rPr>
         <w:t>2 situace</w:t>
       </w:r>
     </w:p>
@@ -14837,11 +14921,13 @@
         </w:numPr>
         <w:rPr>
           <w:b/>
-        </w:rPr>
-      </w:pPr>
-      <w:r>
-        <w:rPr>
-          <w:b/>
+          <w:highlight w:val="green"/>
+        </w:rPr>
+      </w:pPr>
+      <w:r>
+        <w:rPr>
+          <w:b/>
+          <w:highlight w:val="green"/>
         </w:rPr>
         <w:lastRenderedPageBreak/>
         <w:t>lze mít důvodně za to, že určitý člověk zemřel</w:t>
@@ -14855,71 +14941,71 @@
           <w:numId w:val="14"/>
         </w:numPr>
         <w:rPr>
-          <w:highlight w:val="yellow"/>
-        </w:rPr>
-      </w:pPr>
-      <w:r>
-        <w:rPr>
-          <w:highlight w:val="yellow"/>
+          <w:highlight w:val="green"/>
+        </w:rPr>
+      </w:pPr>
+      <w:r>
+        <w:rPr>
+          <w:highlight w:val="green"/>
         </w:rPr>
         <w:t xml:space="preserve">§ 71: Na návrh osoby, která na tom </w:t>
       </w:r>
       <w:r>
         <w:rPr>
           <w:b/>
-          <w:highlight w:val="yellow"/>
+          <w:highlight w:val="green"/>
         </w:rPr>
         <w:t>m</w:t>
       </w:r>
       <w:r>
         <w:rPr>
           <w:b/>
-          <w:highlight w:val="yellow"/>
+          <w:highlight w:val="green"/>
         </w:rPr>
         <w:t>á</w:t>
       </w:r>
       <w:r>
         <w:rPr>
-          <w:highlight w:val="yellow"/>
+          <w:highlight w:val="green"/>
         </w:rPr>
         <w:t xml:space="preserve"> </w:t>
       </w:r>
       <w:r>
         <w:rPr>
           <w:b/>
-          <w:highlight w:val="yellow"/>
+          <w:highlight w:val="green"/>
         </w:rPr>
         <w:t>právní</w:t>
       </w:r>
       <w:r>
         <w:rPr>
-          <w:highlight w:val="yellow"/>
+          <w:highlight w:val="green"/>
         </w:rPr>
         <w:t xml:space="preserve"> </w:t>
       </w:r>
       <w:r>
         <w:rPr>
           <w:b/>
-          <w:highlight w:val="yellow"/>
+          <w:highlight w:val="green"/>
         </w:rPr>
         <w:t>zájem</w:t>
       </w:r>
       <w:r>
         <w:rPr>
-          <w:highlight w:val="yellow"/>
+          <w:highlight w:val="green"/>
         </w:rPr>
         <w:t xml:space="preserve">, prohlásí soud za mrtvého člověka, o němž </w:t>
       </w:r>
       <w:r>
         <w:rPr>
           <w:b/>
-          <w:highlight w:val="yellow"/>
+          <w:highlight w:val="green"/>
         </w:rPr>
         <w:t>lze mít důvodně za to, že zemřel,</w:t>
       </w:r>
       <w:r>
         <w:rPr>
-          <w:highlight w:val="yellow"/>
+          <w:highlight w:val="green"/>
         </w:rPr>
         <w:t xml:space="preserve"> a určí den, která se pokládá za den jeho smrti.</w:t>
       </w:r>
@@ -14931,8 +15017,14 @@
           <w:ilvl w:val="4"/>
           <w:numId w:val="14"/>
         </w:numPr>
-      </w:pPr>
-      <w:r>
+        <w:rPr>
+          <w:highlight w:val="green"/>
+        </w:rPr>
+      </w:pPr>
+      <w:r>
+        <w:rPr>
+          <w:highlight w:val="green"/>
+        </w:rPr>
         <w:t>na člověka, který byl prohlášen za mrtvého, se hledí, jako by zemřel; zaniká manželství</w:t>
       </w:r>
     </w:p>
@@ -14943,8 +15035,14 @@
           <w:ilvl w:val="4"/>
           <w:numId w:val="14"/>
         </w:numPr>
-      </w:pPr>
-      <w:r>
+        <w:rPr>
+          <w:highlight w:val="green"/>
+        </w:rPr>
+      </w:pPr>
+      <w:r>
+        <w:rPr>
+          <w:highlight w:val="green"/>
+        </w:rPr>
         <w:t>povinnost soudu za mrtvého prohlásit</w:t>
       </w:r>
     </w:p>
@@ -14955,8 +15053,14 @@
           <w:ilvl w:val="4"/>
           <w:numId w:val="14"/>
         </w:numPr>
-      </w:pPr>
-      <w:r>
+        <w:rPr>
+          <w:highlight w:val="green"/>
+        </w:rPr>
+      </w:pPr>
+      <w:r>
+        <w:rPr>
+          <w:highlight w:val="green"/>
+        </w:rPr>
         <w:t>chybí přímý důkaz, že zemřel</w:t>
       </w:r>
     </w:p>
@@ -14967,20 +15071,33 @@
           <w:ilvl w:val="4"/>
           <w:numId w:val="14"/>
         </w:numPr>
-      </w:pPr>
-      <w:r>
+        <w:rPr>
+          <w:highlight w:val="green"/>
+        </w:rPr>
+      </w:pPr>
+      <w:r>
+        <w:rPr>
+          <w:highlight w:val="green"/>
+        </w:rPr>
         <w:t xml:space="preserve">§ 74: Člověka, který se stal nezvěstný tím, že opustil své bydliště, nepodal o sobě zprávu a není o něm známo, kde se zdržuje, avšak </w:t>
       </w:r>
       <w:r>
         <w:rPr>
           <w:b/>
+          <w:highlight w:val="green"/>
         </w:rPr>
         <w:t>nebyl za nezvěstného prohlášen, lze prohlásit za mrtvého nejdříve po uplynutí 7 let</w:t>
       </w:r>
       <w:r>
+        <w:rPr>
+          <w:highlight w:val="green"/>
+        </w:rPr>
         <w:t xml:space="preserve"> od konce roku, v němž se objevila poslední zpráva, z níž lze usuzovat, že byl ještě naživu</w:t>
       </w:r>
       <w:r>
+        <w:rPr>
+          <w:highlight w:val="green"/>
+        </w:rPr>
         <w:t>.</w:t>
       </w:r>
     </w:p>
@@ -14999,11 +15116,13 @@
         </w:numPr>
         <w:rPr>
           <w:b/>
-        </w:rPr>
-      </w:pPr>
-      <w:r>
-        <w:rPr>
-          <w:b/>
+          <w:highlight w:val="green"/>
+        </w:rPr>
+      </w:pPr>
+      <w:r>
+        <w:rPr>
+          <w:b/>
+          <w:highlight w:val="green"/>
         </w:rPr>
         <w:t>není jisto, zda je nezvěstný člověk naživu nebo zemřel</w:t>
       </w:r>
@@ -15015,17 +15134,27 @@
           <w:ilvl w:val="4"/>
           <w:numId w:val="14"/>
         </w:numPr>
-      </w:pPr>
-      <w:r>
+        <w:rPr>
+          <w:highlight w:val="green"/>
+        </w:rPr>
+      </w:pPr>
+      <w:r>
+        <w:rPr>
+          <w:highlight w:val="green"/>
+        </w:rPr>
         <w:t xml:space="preserve">§ 72: Byl-li člověk prohlášen za nezvěstného a vyplývají-li z okolností vážné pochybnosti, zda je ještě živ, ačkoliv jeho smrt není nepochybná, </w:t>
       </w:r>
       <w:r>
         <w:rPr>
           <w:b/>
+          <w:highlight w:val="green"/>
         </w:rPr>
         <w:t>může</w:t>
       </w:r>
       <w:r>
+        <w:rPr>
+          <w:highlight w:val="green"/>
+        </w:rPr>
         <w:t xml:space="preserve"> ho soud prohlásit za mrtvého na návrh osoby, která na tom právní zájem, a určí den, která nezvěstný zřejmě nepřežil. Má se za to, že tento den je dnem smrti nezvěstného.</w:t>
       </w:r>
     </w:p>
@@ -15036,26 +15165,40 @@
           <w:ilvl w:val="4"/>
           <w:numId w:val="14"/>
         </w:numPr>
-      </w:pPr>
-      <w:r>
+        <w:rPr>
+          <w:highlight w:val="green"/>
+        </w:rPr>
+      </w:pPr>
+      <w:r>
+        <w:rPr>
+          <w:highlight w:val="green"/>
+        </w:rPr>
         <w:t xml:space="preserve">§ 73: Člověka, který </w:t>
       </w:r>
       <w:r>
         <w:rPr>
           <w:b/>
+          <w:highlight w:val="green"/>
         </w:rPr>
         <w:t>byl prohlášen za nezvěstného</w:t>
       </w:r>
       <w:r>
+        <w:rPr>
+          <w:highlight w:val="green"/>
+        </w:rPr>
         <w:t xml:space="preserve">, lze prohlásit za mrtvého nejdříve </w:t>
       </w:r>
       <w:r>
         <w:rPr>
           <w:b/>
+          <w:highlight w:val="green"/>
         </w:rPr>
         <w:t>po uplynutí 5 let</w:t>
       </w:r>
       <w:r>
+        <w:rPr>
+          <w:highlight w:val="green"/>
+        </w:rPr>
         <w:t xml:space="preserve"> počítaných od konce roku, v němž došlo k prohlášení za nezvěstného.</w:t>
       </w:r>
     </w:p>
@@ -15066,8 +15209,14 @@
           <w:ilvl w:val="5"/>
           <w:numId w:val="14"/>
         </w:numPr>
-      </w:pPr>
-      <w:r>
+        <w:rPr>
+          <w:highlight w:val="green"/>
+        </w:rPr>
+      </w:pPr>
+      <w:r>
+        <w:rPr>
+          <w:highlight w:val="green"/>
+        </w:rPr>
         <w:t>pokud se objevila zpráva, z níž lze soudit, že je nezvěstný na živu, stejně jako u předchozí situace (7 let)</w:t>
       </w:r>
     </w:p>
@@ -15078,11 +15227,20 @@
           <w:ilvl w:val="3"/>
           <w:numId w:val="14"/>
         </w:numPr>
-      </w:pPr>
-      <w:r>
+        <w:rPr>
+          <w:highlight w:val="green"/>
+        </w:rPr>
+      </w:pPr>
+      <w:r>
+        <w:rPr>
+          <w:highlight w:val="green"/>
+        </w:rPr>
         <w:t>u obou</w:t>
       </w:r>
       <w:r>
+        <w:rPr>
+          <w:highlight w:val="green"/>
+        </w:rPr>
         <w:t xml:space="preserve"> (§ 74):</w:t>
       </w:r>
     </w:p>
@@ -15093,41 +15251,60 @@
           <w:ilvl w:val="4"/>
           <w:numId w:val="14"/>
         </w:numPr>
-      </w:pPr>
-      <w:r>
+        <w:rPr>
+          <w:highlight w:val="green"/>
+        </w:rPr>
+      </w:pPr>
+      <w:r>
+        <w:rPr>
+          <w:highlight w:val="green"/>
+        </w:rPr>
         <w:t xml:space="preserve">člověk, který se stal </w:t>
       </w:r>
       <w:r>
         <w:rPr>
           <w:b/>
+          <w:highlight w:val="green"/>
         </w:rPr>
         <w:t>nezvěstným před 18. rokem věku</w:t>
       </w:r>
       <w:r>
+        <w:rPr>
+          <w:highlight w:val="green"/>
+        </w:rPr>
         <w:t xml:space="preserve">, nemůže být za mrtvého prohlášen </w:t>
       </w:r>
       <w:r>
         <w:rPr>
           <w:b/>
+          <w:highlight w:val="green"/>
         </w:rPr>
         <w:t xml:space="preserve">před </w:t>
       </w:r>
       <w:r>
         <w:rPr>
           <w:b/>
+          <w:highlight w:val="green"/>
         </w:rPr>
         <w:t>uplynutím roku, v němž uplyne</w:t>
       </w:r>
       <w:r>
+        <w:rPr>
+          <w:highlight w:val="green"/>
+        </w:rPr>
         <w:t xml:space="preserve"> </w:t>
       </w:r>
       <w:r>
         <w:rPr>
           <w:b/>
+          <w:highlight w:val="green"/>
         </w:rPr>
         <w:t>25 let od jeho narození</w:t>
       </w:r>
       <w:r>
+        <w:rPr>
+          <w:highlight w:val="green"/>
+        </w:rPr>
         <w:t xml:space="preserve"> </w:t>
       </w:r>
     </w:p>
@@ -15138,8 +15315,14 @@
           <w:ilvl w:val="5"/>
           <w:numId w:val="14"/>
         </w:numPr>
-      </w:pPr>
-      <w:r>
+        <w:rPr>
+          <w:highlight w:val="green"/>
+        </w:rPr>
+      </w:pPr>
+      <w:r>
+        <w:rPr>
+          <w:highlight w:val="green"/>
+        </w:rPr>
         <w:t>př. nar. 2.1.1997, prohlásit lze až 1. 1. 2023</w:t>
       </w:r>
     </w:p>
@@ -15150,35 +15333,58 @@
           <w:ilvl w:val="4"/>
           <w:numId w:val="14"/>
         </w:numPr>
-      </w:pPr>
-      <w:r>
+        <w:rPr>
+          <w:highlight w:val="green"/>
+        </w:rPr>
+      </w:pPr>
+      <w:r>
+        <w:rPr>
+          <w:highlight w:val="green"/>
+        </w:rPr>
         <w:t>§ 75: Člověk</w:t>
       </w:r>
       <w:r>
+        <w:rPr>
+          <w:highlight w:val="green"/>
+        </w:rPr>
         <w:t>a</w:t>
       </w:r>
       <w:r>
+        <w:rPr>
+          <w:highlight w:val="green"/>
+        </w:rPr>
         <w:t xml:space="preserve">, který se stal nezvěstným </w:t>
       </w:r>
       <w:r>
         <w:rPr>
           <w:b/>
+          <w:highlight w:val="green"/>
         </w:rPr>
         <w:t>jako účastník události, při níž byl v ohrožení větší počet osob</w:t>
       </w:r>
       <w:r>
+        <w:rPr>
+          <w:highlight w:val="green"/>
+        </w:rPr>
         <w:t xml:space="preserve">, lze prohlásit za mrtvého </w:t>
       </w:r>
       <w:r>
         <w:rPr>
           <w:b/>
+          <w:highlight w:val="green"/>
         </w:rPr>
         <w:t>nejdříve po uplynutí 3 let od konce roku,</w:t>
       </w:r>
       <w:r>
+        <w:rPr>
+          <w:highlight w:val="green"/>
+        </w:rPr>
         <w:t xml:space="preserve"> v němž se objevila poslední zpráva, z níž lze usuzovat, že byl ještě naživu</w:t>
       </w:r>
       <w:r>
+        <w:rPr>
+          <w:highlight w:val="green"/>
+        </w:rPr>
         <w:t>.</w:t>
       </w:r>
     </w:p>

</xml_diff>